<commit_message>
updated the file with sql connection
</commit_message>
<xml_diff>
--- a/cheatSheet.docx
+++ b/cheatSheet.docx
@@ -459,16 +459,7 @@
         <w:t xml:space="preserve"> == 'int64'].index)</w:t>
       </w:r>
       <w:r>
-        <w:t xml:space="preserve"> : </w:t>
-      </w:r>
-      <w:r>
-        <w:t xml:space="preserve">displays the columns </w:t>
-      </w:r>
-      <w:r>
-        <w:t xml:space="preserve">in a list format </w:t>
-      </w:r>
-      <w:r>
-        <w:t xml:space="preserve">having </w:t>
+        <w:t xml:space="preserve"> : displays the columns in a list format having </w:t>
       </w:r>
       <w:proofErr w:type="spellStart"/>
       <w:r>
@@ -671,13 +662,7 @@
         </w:numPr>
       </w:pPr>
       <w:r>
-        <w:t xml:space="preserve">For filtering data ( using </w:t>
-      </w:r>
-      <w:r>
-        <w:t>or</w:t>
-      </w:r>
-      <w:r>
-        <w:t>)</w:t>
+        <w:t>For filtering data ( using or)</w:t>
       </w:r>
     </w:p>
     <w:p>
@@ -740,10 +725,7 @@
         </w:numPr>
       </w:pPr>
       <w:r>
-        <w:t>To find unique values</w:t>
-      </w:r>
-      <w:r>
-        <w:t xml:space="preserve"> in list format</w:t>
+        <w:t>To find unique values in list format</w:t>
       </w:r>
     </w:p>
     <w:p>
@@ -1643,10 +1625,7 @@
       </w:r>
       <w:proofErr w:type="spellEnd"/>
       <w:r>
-        <w:t xml:space="preserve"> row and column position</w:t>
-      </w:r>
-      <w:r>
-        <w:t xml:space="preserve"> using column name</w:t>
+        <w:t xml:space="preserve"> row and column position using column name</w:t>
       </w:r>
     </w:p>
     <w:p>
@@ -2732,29 +2711,2106 @@
         <w:spacing w:after="0" w:line="240" w:lineRule="auto"/>
         <w:ind w:left="720"/>
       </w:pPr>
+    </w:p>
+    <w:p>
+      <w:pPr>
+        <w:ind w:left="720"/>
+      </w:pPr>
+    </w:p>
+    <w:p>
+      <w:pPr>
+        <w:pStyle w:val="ListParagraph"/>
+      </w:pPr>
+    </w:p>
+    <w:p>
+      <w:pPr>
+        <w:rPr>
+          <w:b/>
+          <w:sz w:val="32"/>
+        </w:rPr>
+      </w:pPr>
+      <w:r>
+        <w:rPr>
+          <w:b/>
+          <w:sz w:val="32"/>
+        </w:rPr>
+        <w:t>Day 7</w:t>
+      </w:r>
+    </w:p>
+    <w:p>
+      <w:pPr>
+        <w:spacing w:after="0" w:line="240" w:lineRule="auto"/>
+        <w:rPr>
+          <w:b/>
+          <w:sz w:val="20"/>
+        </w:rPr>
+      </w:pPr>
+    </w:p>
+    <w:p>
+      <w:pPr>
+        <w:ind w:firstLine="405"/>
+      </w:pPr>
+      <w:r>
+        <w:t>1.</w:t>
+      </w:r>
+    </w:p>
+    <w:p>
+      <w:pPr>
+        <w:ind w:firstLine="405"/>
+      </w:pPr>
+    </w:p>
+    <w:p>
+      <w:pPr>
+        <w:ind w:firstLine="195"/>
+      </w:pPr>
+      <w:proofErr w:type="gramStart"/>
+      <w:r>
+        <w:t>import</w:t>
+      </w:r>
+      <w:proofErr w:type="gramEnd"/>
+      <w:r>
+        <w:t xml:space="preserve"> </w:t>
+      </w:r>
+      <w:proofErr w:type="spellStart"/>
+      <w:r>
+        <w:t>mysql.connector</w:t>
+      </w:r>
+      <w:proofErr w:type="spellEnd"/>
+      <w:r>
+        <w:t xml:space="preserve"> as conn</w:t>
+      </w:r>
+    </w:p>
+    <w:p>
+      <w:pPr>
+        <w:ind w:firstLine="195"/>
+      </w:pPr>
+      <w:proofErr w:type="gramStart"/>
+      <w:r>
+        <w:t>if</w:t>
+      </w:r>
+      <w:proofErr w:type="gramEnd"/>
+      <w:r>
+        <w:t xml:space="preserve"> it is giving error like</w:t>
+      </w:r>
+    </w:p>
+    <w:p>
+      <w:pPr>
+        <w:shd w:val="clear" w:color="auto" w:fill="FFFFFF"/>
+        <w:tabs>
+          <w:tab w:val="left" w:pos="916"/>
+          <w:tab w:val="left" w:pos="1832"/>
+          <w:tab w:val="left" w:pos="2748"/>
+          <w:tab w:val="left" w:pos="3664"/>
+          <w:tab w:val="left" w:pos="4580"/>
+          <w:tab w:val="left" w:pos="5496"/>
+          <w:tab w:val="left" w:pos="6412"/>
+          <w:tab w:val="left" w:pos="7328"/>
+          <w:tab w:val="left" w:pos="8244"/>
+          <w:tab w:val="left" w:pos="9160"/>
+          <w:tab w:val="left" w:pos="10076"/>
+          <w:tab w:val="left" w:pos="10992"/>
+          <w:tab w:val="left" w:pos="11908"/>
+          <w:tab w:val="left" w:pos="12824"/>
+          <w:tab w:val="left" w:pos="13740"/>
+          <w:tab w:val="left" w:pos="14656"/>
+        </w:tabs>
+        <w:wordWrap w:val="0"/>
+        <w:spacing w:after="0" w:line="240" w:lineRule="auto"/>
+        <w:textAlignment w:val="baseline"/>
+        <w:rPr>
+          <w:rFonts w:ascii="Courier New" w:eastAsia="Times New Roman" w:hAnsi="Courier New" w:cs="Courier New"/>
+          <w:color w:val="000000"/>
+          <w:sz w:val="21"/>
+          <w:szCs w:val="21"/>
+        </w:rPr>
+      </w:pPr>
+      <w:proofErr w:type="spellStart"/>
+      <w:r>
+        <w:rPr>
+          <w:rFonts w:ascii="Courier New" w:eastAsia="Times New Roman" w:hAnsi="Courier New" w:cs="Courier New"/>
+          <w:b/>
+          <w:bCs/>
+          <w:color w:val="B22B31"/>
+          <w:sz w:val="21"/>
+          <w:szCs w:val="21"/>
+        </w:rPr>
+        <w:t>ModuleNotFoundError</w:t>
+      </w:r>
+      <w:proofErr w:type="spellEnd"/>
+      <w:r>
+        <w:rPr>
+          <w:rFonts w:ascii="Courier New" w:eastAsia="Times New Roman" w:hAnsi="Courier New" w:cs="Courier New"/>
+          <w:color w:val="000000"/>
+          <w:sz w:val="21"/>
+          <w:szCs w:val="21"/>
+        </w:rPr>
+        <w:t xml:space="preserve">                       </w:t>
+      </w:r>
+      <w:proofErr w:type="spellStart"/>
+      <w:r>
+        <w:rPr>
+          <w:rFonts w:ascii="Courier New" w:eastAsia="Times New Roman" w:hAnsi="Courier New" w:cs="Courier New"/>
+          <w:color w:val="000000"/>
+          <w:sz w:val="21"/>
+          <w:szCs w:val="21"/>
+        </w:rPr>
+        <w:t>Traceback</w:t>
+      </w:r>
+      <w:proofErr w:type="spellEnd"/>
+      <w:r>
+        <w:rPr>
+          <w:rFonts w:ascii="Courier New" w:eastAsia="Times New Roman" w:hAnsi="Courier New" w:cs="Courier New"/>
+          <w:color w:val="000000"/>
+          <w:sz w:val="21"/>
+          <w:szCs w:val="21"/>
+        </w:rPr>
+        <w:t xml:space="preserve"> (most recent call last)</w:t>
+      </w:r>
+    </w:p>
+    <w:p>
+      <w:pPr>
+        <w:shd w:val="clear" w:color="auto" w:fill="FFFFFF"/>
+        <w:tabs>
+          <w:tab w:val="left" w:pos="916"/>
+          <w:tab w:val="left" w:pos="1832"/>
+          <w:tab w:val="left" w:pos="2748"/>
+          <w:tab w:val="left" w:pos="3664"/>
+          <w:tab w:val="left" w:pos="4580"/>
+          <w:tab w:val="left" w:pos="5496"/>
+          <w:tab w:val="left" w:pos="6412"/>
+          <w:tab w:val="left" w:pos="7328"/>
+          <w:tab w:val="left" w:pos="8244"/>
+          <w:tab w:val="left" w:pos="9160"/>
+          <w:tab w:val="left" w:pos="10076"/>
+          <w:tab w:val="left" w:pos="10992"/>
+          <w:tab w:val="left" w:pos="11908"/>
+          <w:tab w:val="left" w:pos="12824"/>
+          <w:tab w:val="left" w:pos="13740"/>
+          <w:tab w:val="left" w:pos="14656"/>
+        </w:tabs>
+        <w:wordWrap w:val="0"/>
+        <w:spacing w:after="0" w:line="240" w:lineRule="auto"/>
+        <w:textAlignment w:val="baseline"/>
+        <w:rPr>
+          <w:rFonts w:ascii="Courier New" w:eastAsia="Times New Roman" w:hAnsi="Courier New" w:cs="Courier New"/>
+          <w:color w:val="000000"/>
+          <w:sz w:val="21"/>
+          <w:szCs w:val="21"/>
+        </w:rPr>
+      </w:pPr>
+      <w:r>
+        <w:rPr>
+          <w:rFonts w:ascii="Courier New" w:eastAsia="Times New Roman" w:hAnsi="Courier New" w:cs="Courier New"/>
+          <w:color w:val="000000"/>
+          <w:sz w:val="21"/>
+          <w:szCs w:val="21"/>
+        </w:rPr>
+        <w:t xml:space="preserve">Cell </w:t>
+      </w:r>
+      <w:proofErr w:type="gramStart"/>
+      <w:r>
+        <w:rPr>
+          <w:rFonts w:ascii="Courier New" w:eastAsia="Times New Roman" w:hAnsi="Courier New" w:cs="Courier New"/>
+          <w:b/>
+          <w:bCs/>
+          <w:color w:val="007427"/>
+          <w:sz w:val="21"/>
+          <w:szCs w:val="21"/>
+        </w:rPr>
+        <w:t>In[</w:t>
+      </w:r>
+      <w:proofErr w:type="gramEnd"/>
+      <w:r>
+        <w:rPr>
+          <w:rFonts w:ascii="Courier New" w:eastAsia="Times New Roman" w:hAnsi="Courier New" w:cs="Courier New"/>
+          <w:b/>
+          <w:bCs/>
+          <w:color w:val="007427"/>
+          <w:sz w:val="21"/>
+          <w:szCs w:val="21"/>
+        </w:rPr>
+        <w:t>1], line 1</w:t>
+      </w:r>
+    </w:p>
+    <w:p>
+      <w:pPr>
+        <w:shd w:val="clear" w:color="auto" w:fill="FFFFFF"/>
+        <w:tabs>
+          <w:tab w:val="left" w:pos="916"/>
+          <w:tab w:val="left" w:pos="1832"/>
+          <w:tab w:val="left" w:pos="2748"/>
+          <w:tab w:val="left" w:pos="3664"/>
+          <w:tab w:val="left" w:pos="4580"/>
+          <w:tab w:val="left" w:pos="5496"/>
+          <w:tab w:val="left" w:pos="6412"/>
+          <w:tab w:val="left" w:pos="7328"/>
+          <w:tab w:val="left" w:pos="8244"/>
+          <w:tab w:val="left" w:pos="9160"/>
+          <w:tab w:val="left" w:pos="10076"/>
+          <w:tab w:val="left" w:pos="10992"/>
+          <w:tab w:val="left" w:pos="11908"/>
+          <w:tab w:val="left" w:pos="12824"/>
+          <w:tab w:val="left" w:pos="13740"/>
+          <w:tab w:val="left" w:pos="14656"/>
+        </w:tabs>
+        <w:wordWrap w:val="0"/>
+        <w:spacing w:after="0" w:line="240" w:lineRule="auto"/>
+        <w:textAlignment w:val="baseline"/>
+        <w:rPr>
+          <w:rFonts w:ascii="Courier New" w:eastAsia="Times New Roman" w:hAnsi="Courier New" w:cs="Courier New"/>
+          <w:color w:val="000000"/>
+          <w:sz w:val="21"/>
+          <w:szCs w:val="21"/>
+        </w:rPr>
+      </w:pPr>
+      <w:r>
+        <w:rPr>
+          <w:rFonts w:ascii="Courier New" w:eastAsia="Times New Roman" w:hAnsi="Courier New" w:cs="Courier New"/>
+          <w:b/>
+          <w:bCs/>
+          <w:color w:val="007427"/>
+          <w:sz w:val="21"/>
+          <w:szCs w:val="21"/>
+        </w:rPr>
+        <w:t>----&gt; 1</w:t>
+      </w:r>
+      <w:r>
+        <w:rPr>
+          <w:rFonts w:ascii="Courier New" w:eastAsia="Times New Roman" w:hAnsi="Courier New" w:cs="Courier New"/>
+          <w:color w:val="000000"/>
+          <w:sz w:val="21"/>
+          <w:szCs w:val="21"/>
+        </w:rPr>
+        <w:t xml:space="preserve"> </w:t>
+      </w:r>
+      <w:r>
+        <w:rPr>
+          <w:rFonts w:ascii="Courier New" w:eastAsia="Times New Roman" w:hAnsi="Courier New" w:cs="Courier New"/>
+          <w:b/>
+          <w:bCs/>
+          <w:color w:val="008700"/>
+          <w:sz w:val="21"/>
+          <w:szCs w:val="21"/>
+        </w:rPr>
+        <w:t>import</w:t>
+      </w:r>
+      <w:r>
+        <w:rPr>
+          <w:rFonts w:ascii="Courier New" w:eastAsia="Times New Roman" w:hAnsi="Courier New" w:cs="Courier New"/>
+          <w:color w:val="000000"/>
+          <w:sz w:val="21"/>
+          <w:szCs w:val="21"/>
+        </w:rPr>
+        <w:t xml:space="preserve"> </w:t>
+      </w:r>
+      <w:proofErr w:type="spellStart"/>
+      <w:r>
+        <w:rPr>
+          <w:rFonts w:ascii="Courier New" w:eastAsia="Times New Roman" w:hAnsi="Courier New" w:cs="Courier New"/>
+          <w:b/>
+          <w:bCs/>
+          <w:color w:val="0000FF"/>
+          <w:sz w:val="21"/>
+          <w:szCs w:val="21"/>
+        </w:rPr>
+        <w:t>mysql.connector</w:t>
+      </w:r>
+      <w:proofErr w:type="spellEnd"/>
+      <w:r>
+        <w:rPr>
+          <w:rFonts w:ascii="Courier New" w:eastAsia="Times New Roman" w:hAnsi="Courier New" w:cs="Courier New"/>
+          <w:color w:val="000000"/>
+          <w:sz w:val="21"/>
+          <w:szCs w:val="21"/>
+        </w:rPr>
+        <w:t xml:space="preserve"> </w:t>
+      </w:r>
+      <w:r>
+        <w:rPr>
+          <w:rFonts w:ascii="Courier New" w:eastAsia="Times New Roman" w:hAnsi="Courier New" w:cs="Courier New"/>
+          <w:b/>
+          <w:bCs/>
+          <w:color w:val="008700"/>
+          <w:sz w:val="21"/>
+          <w:szCs w:val="21"/>
+        </w:rPr>
+        <w:t>as</w:t>
+      </w:r>
+      <w:r>
+        <w:rPr>
+          <w:rFonts w:ascii="Courier New" w:eastAsia="Times New Roman" w:hAnsi="Courier New" w:cs="Courier New"/>
+          <w:color w:val="000000"/>
+          <w:sz w:val="21"/>
+          <w:szCs w:val="21"/>
+        </w:rPr>
+        <w:t xml:space="preserve"> </w:t>
+      </w:r>
+      <w:r>
+        <w:rPr>
+          <w:rFonts w:ascii="Courier New" w:eastAsia="Times New Roman" w:hAnsi="Courier New" w:cs="Courier New"/>
+          <w:b/>
+          <w:bCs/>
+          <w:color w:val="0000FF"/>
+          <w:sz w:val="21"/>
+          <w:szCs w:val="21"/>
+        </w:rPr>
+        <w:t>conn</w:t>
+      </w:r>
+    </w:p>
+    <w:p>
+      <w:pPr>
+        <w:shd w:val="clear" w:color="auto" w:fill="FFFFFF"/>
+        <w:tabs>
+          <w:tab w:val="left" w:pos="916"/>
+          <w:tab w:val="left" w:pos="1832"/>
+          <w:tab w:val="left" w:pos="2748"/>
+          <w:tab w:val="left" w:pos="3664"/>
+          <w:tab w:val="left" w:pos="4580"/>
+          <w:tab w:val="left" w:pos="5496"/>
+          <w:tab w:val="left" w:pos="6412"/>
+          <w:tab w:val="left" w:pos="7328"/>
+          <w:tab w:val="left" w:pos="8244"/>
+          <w:tab w:val="left" w:pos="9160"/>
+          <w:tab w:val="left" w:pos="10076"/>
+          <w:tab w:val="left" w:pos="10992"/>
+          <w:tab w:val="left" w:pos="11908"/>
+          <w:tab w:val="left" w:pos="12824"/>
+          <w:tab w:val="left" w:pos="13740"/>
+          <w:tab w:val="left" w:pos="14656"/>
+        </w:tabs>
+        <w:wordWrap w:val="0"/>
+        <w:spacing w:after="0" w:line="240" w:lineRule="auto"/>
+        <w:textAlignment w:val="baseline"/>
+        <w:rPr>
+          <w:rFonts w:ascii="Courier New" w:eastAsia="Times New Roman" w:hAnsi="Courier New" w:cs="Courier New"/>
+          <w:color w:val="000000"/>
+          <w:sz w:val="21"/>
+          <w:szCs w:val="21"/>
+        </w:rPr>
+      </w:pPr>
+    </w:p>
+    <w:p>
+      <w:pPr>
+        <w:shd w:val="clear" w:color="auto" w:fill="FFFFFF"/>
+        <w:tabs>
+          <w:tab w:val="left" w:pos="916"/>
+          <w:tab w:val="left" w:pos="1832"/>
+          <w:tab w:val="left" w:pos="2748"/>
+          <w:tab w:val="left" w:pos="3664"/>
+          <w:tab w:val="left" w:pos="4580"/>
+          <w:tab w:val="left" w:pos="5496"/>
+          <w:tab w:val="left" w:pos="6412"/>
+          <w:tab w:val="left" w:pos="7328"/>
+          <w:tab w:val="left" w:pos="8244"/>
+          <w:tab w:val="left" w:pos="9160"/>
+          <w:tab w:val="left" w:pos="10076"/>
+          <w:tab w:val="left" w:pos="10992"/>
+          <w:tab w:val="left" w:pos="11908"/>
+          <w:tab w:val="left" w:pos="12824"/>
+          <w:tab w:val="left" w:pos="13740"/>
+          <w:tab w:val="left" w:pos="14656"/>
+        </w:tabs>
+        <w:wordWrap w:val="0"/>
+        <w:spacing w:after="0" w:line="240" w:lineRule="auto"/>
+        <w:textAlignment w:val="baseline"/>
+        <w:rPr>
+          <w:rFonts w:ascii="Courier New" w:eastAsia="Times New Roman" w:hAnsi="Courier New" w:cs="Courier New"/>
+          <w:color w:val="000000"/>
+          <w:sz w:val="21"/>
+          <w:szCs w:val="21"/>
+        </w:rPr>
+      </w:pPr>
+      <w:proofErr w:type="spellStart"/>
+      <w:r>
+        <w:rPr>
+          <w:rFonts w:ascii="Courier New" w:eastAsia="Times New Roman" w:hAnsi="Courier New" w:cs="Courier New"/>
+          <w:b/>
+          <w:bCs/>
+          <w:color w:val="B22B31"/>
+          <w:sz w:val="21"/>
+          <w:szCs w:val="21"/>
+        </w:rPr>
+        <w:t>ModuleNotFoundError</w:t>
+      </w:r>
+      <w:proofErr w:type="spellEnd"/>
+      <w:r>
+        <w:rPr>
+          <w:rFonts w:ascii="Courier New" w:eastAsia="Times New Roman" w:hAnsi="Courier New" w:cs="Courier New"/>
+          <w:color w:val="000000"/>
+          <w:sz w:val="21"/>
+          <w:szCs w:val="21"/>
+        </w:rPr>
+        <w:t>: No module named '</w:t>
+      </w:r>
+      <w:proofErr w:type="spellStart"/>
+      <w:r>
+        <w:rPr>
+          <w:rFonts w:ascii="Courier New" w:eastAsia="Times New Roman" w:hAnsi="Courier New" w:cs="Courier New"/>
+          <w:color w:val="000000"/>
+          <w:sz w:val="21"/>
+          <w:szCs w:val="21"/>
+        </w:rPr>
+        <w:t>mysql</w:t>
+      </w:r>
+      <w:proofErr w:type="spellEnd"/>
+      <w:r>
+        <w:rPr>
+          <w:rFonts w:ascii="Courier New" w:eastAsia="Times New Roman" w:hAnsi="Courier New" w:cs="Courier New"/>
+          <w:color w:val="000000"/>
+          <w:sz w:val="21"/>
+          <w:szCs w:val="21"/>
+        </w:rPr>
+        <w:t>'</w:t>
+      </w:r>
+    </w:p>
+    <w:p>
+      <w:pPr>
+        <w:shd w:val="clear" w:color="auto" w:fill="FFFFFF"/>
+        <w:tabs>
+          <w:tab w:val="left" w:pos="916"/>
+          <w:tab w:val="left" w:pos="1832"/>
+          <w:tab w:val="left" w:pos="2748"/>
+          <w:tab w:val="left" w:pos="3664"/>
+          <w:tab w:val="left" w:pos="4580"/>
+          <w:tab w:val="left" w:pos="5496"/>
+          <w:tab w:val="left" w:pos="6412"/>
+          <w:tab w:val="left" w:pos="7328"/>
+          <w:tab w:val="left" w:pos="8244"/>
+          <w:tab w:val="left" w:pos="9160"/>
+          <w:tab w:val="left" w:pos="10076"/>
+          <w:tab w:val="left" w:pos="10992"/>
+          <w:tab w:val="left" w:pos="11908"/>
+          <w:tab w:val="left" w:pos="12824"/>
+          <w:tab w:val="left" w:pos="13740"/>
+          <w:tab w:val="left" w:pos="14656"/>
+        </w:tabs>
+        <w:wordWrap w:val="0"/>
+        <w:spacing w:after="0" w:line="240" w:lineRule="auto"/>
+        <w:textAlignment w:val="baseline"/>
+        <w:rPr>
+          <w:rFonts w:ascii="Courier New" w:eastAsia="Times New Roman" w:hAnsi="Courier New" w:cs="Courier New"/>
+          <w:color w:val="000000"/>
+          <w:sz w:val="21"/>
+          <w:szCs w:val="21"/>
+        </w:rPr>
+      </w:pPr>
+    </w:p>
+    <w:p>
+      <w:pPr>
+        <w:shd w:val="clear" w:color="auto" w:fill="FFFFFF"/>
+        <w:tabs>
+          <w:tab w:val="left" w:pos="916"/>
+          <w:tab w:val="left" w:pos="1832"/>
+          <w:tab w:val="left" w:pos="2748"/>
+          <w:tab w:val="left" w:pos="3664"/>
+          <w:tab w:val="left" w:pos="4580"/>
+          <w:tab w:val="left" w:pos="5496"/>
+          <w:tab w:val="left" w:pos="6412"/>
+          <w:tab w:val="left" w:pos="7328"/>
+          <w:tab w:val="left" w:pos="8244"/>
+          <w:tab w:val="left" w:pos="9160"/>
+          <w:tab w:val="left" w:pos="10076"/>
+          <w:tab w:val="left" w:pos="10992"/>
+          <w:tab w:val="left" w:pos="11908"/>
+          <w:tab w:val="left" w:pos="12824"/>
+          <w:tab w:val="left" w:pos="13740"/>
+          <w:tab w:val="left" w:pos="14656"/>
+        </w:tabs>
+        <w:wordWrap w:val="0"/>
+        <w:spacing w:after="0" w:line="240" w:lineRule="auto"/>
+        <w:textAlignment w:val="baseline"/>
+        <w:rPr>
+          <w:rFonts w:ascii="Courier New" w:eastAsia="Times New Roman" w:hAnsi="Courier New" w:cs="Courier New"/>
+          <w:color w:val="000000"/>
+          <w:sz w:val="21"/>
+          <w:szCs w:val="21"/>
+        </w:rPr>
+      </w:pPr>
+      <w:r>
+        <w:rPr>
+          <w:rFonts w:ascii="Courier New" w:eastAsia="Times New Roman" w:hAnsi="Courier New" w:cs="Courier New"/>
+          <w:color w:val="000000"/>
+          <w:sz w:val="21"/>
+          <w:szCs w:val="21"/>
+        </w:rPr>
+        <w:t xml:space="preserve">Then try this command as </w:t>
+      </w:r>
+    </w:p>
+    <w:p>
+      <w:pPr>
+        <w:shd w:val="clear" w:color="auto" w:fill="FFFFFF"/>
+        <w:tabs>
+          <w:tab w:val="left" w:pos="916"/>
+          <w:tab w:val="left" w:pos="1832"/>
+          <w:tab w:val="left" w:pos="2748"/>
+          <w:tab w:val="left" w:pos="3664"/>
+          <w:tab w:val="left" w:pos="4580"/>
+          <w:tab w:val="left" w:pos="5496"/>
+          <w:tab w:val="left" w:pos="6412"/>
+          <w:tab w:val="left" w:pos="7328"/>
+          <w:tab w:val="left" w:pos="8244"/>
+          <w:tab w:val="left" w:pos="9160"/>
+          <w:tab w:val="left" w:pos="10076"/>
+          <w:tab w:val="left" w:pos="10992"/>
+          <w:tab w:val="left" w:pos="11908"/>
+          <w:tab w:val="left" w:pos="12824"/>
+          <w:tab w:val="left" w:pos="13740"/>
+          <w:tab w:val="left" w:pos="14656"/>
+        </w:tabs>
+        <w:wordWrap w:val="0"/>
+        <w:spacing w:after="0" w:line="240" w:lineRule="auto"/>
+        <w:textAlignment w:val="baseline"/>
+        <w:rPr>
+          <w:rFonts w:ascii="Courier New" w:eastAsia="Times New Roman" w:hAnsi="Courier New" w:cs="Courier New"/>
+          <w:color w:val="000000"/>
+          <w:sz w:val="21"/>
+          <w:szCs w:val="21"/>
+        </w:rPr>
+      </w:pPr>
+      <w:proofErr w:type="gramStart"/>
+      <w:r>
+        <w:rPr>
+          <w:rFonts w:ascii="Courier New" w:eastAsia="Times New Roman" w:hAnsi="Courier New" w:cs="Courier New"/>
+          <w:color w:val="000000"/>
+          <w:sz w:val="21"/>
+          <w:szCs w:val="21"/>
+        </w:rPr>
+        <w:t>pip</w:t>
+      </w:r>
+      <w:proofErr w:type="gramEnd"/>
+      <w:r>
+        <w:rPr>
+          <w:rFonts w:ascii="Courier New" w:eastAsia="Times New Roman" w:hAnsi="Courier New" w:cs="Courier New"/>
+          <w:color w:val="000000"/>
+          <w:sz w:val="21"/>
+          <w:szCs w:val="21"/>
+        </w:rPr>
+        <w:t xml:space="preserve"> install </w:t>
+      </w:r>
+      <w:proofErr w:type="spellStart"/>
+      <w:r>
+        <w:rPr>
+          <w:rFonts w:ascii="Courier New" w:eastAsia="Times New Roman" w:hAnsi="Courier New" w:cs="Courier New"/>
+          <w:color w:val="000000"/>
+          <w:sz w:val="21"/>
+          <w:szCs w:val="21"/>
+        </w:rPr>
+        <w:t>mysql</w:t>
+      </w:r>
+      <w:proofErr w:type="spellEnd"/>
+      <w:r>
+        <w:rPr>
+          <w:rFonts w:ascii="Courier New" w:eastAsia="Times New Roman" w:hAnsi="Courier New" w:cs="Courier New"/>
+          <w:color w:val="000000"/>
+          <w:sz w:val="21"/>
+          <w:szCs w:val="21"/>
+        </w:rPr>
+        <w:t>-connector-python</w:t>
+      </w:r>
+      <w:r>
+        <w:rPr>
+          <w:rFonts w:ascii="Courier New" w:eastAsia="Times New Roman" w:hAnsi="Courier New" w:cs="Courier New"/>
+          <w:color w:val="000000"/>
+          <w:sz w:val="21"/>
+          <w:szCs w:val="21"/>
+        </w:rPr>
+        <w:t xml:space="preserve"> </w:t>
+      </w:r>
+    </w:p>
+    <w:p>
+      <w:pPr>
+        <w:shd w:val="clear" w:color="auto" w:fill="FFFFFF"/>
+        <w:tabs>
+          <w:tab w:val="left" w:pos="916"/>
+          <w:tab w:val="left" w:pos="1832"/>
+          <w:tab w:val="left" w:pos="2748"/>
+          <w:tab w:val="left" w:pos="3664"/>
+          <w:tab w:val="left" w:pos="4580"/>
+          <w:tab w:val="left" w:pos="5496"/>
+          <w:tab w:val="left" w:pos="6412"/>
+          <w:tab w:val="left" w:pos="7328"/>
+          <w:tab w:val="left" w:pos="8244"/>
+          <w:tab w:val="left" w:pos="9160"/>
+          <w:tab w:val="left" w:pos="10076"/>
+          <w:tab w:val="left" w:pos="10992"/>
+          <w:tab w:val="left" w:pos="11908"/>
+          <w:tab w:val="left" w:pos="12824"/>
+          <w:tab w:val="left" w:pos="13740"/>
+          <w:tab w:val="left" w:pos="14656"/>
+        </w:tabs>
+        <w:wordWrap w:val="0"/>
+        <w:spacing w:after="0" w:line="240" w:lineRule="auto"/>
+        <w:textAlignment w:val="baseline"/>
+        <w:rPr>
+          <w:rFonts w:ascii="Courier New" w:eastAsia="Times New Roman" w:hAnsi="Courier New" w:cs="Courier New"/>
+          <w:color w:val="000000"/>
+          <w:sz w:val="21"/>
+          <w:szCs w:val="21"/>
+        </w:rPr>
+      </w:pPr>
+      <w:proofErr w:type="gramStart"/>
+      <w:r>
+        <w:rPr>
+          <w:rFonts w:ascii="Courier New" w:eastAsia="Times New Roman" w:hAnsi="Courier New" w:cs="Courier New"/>
+          <w:color w:val="000000"/>
+          <w:sz w:val="21"/>
+          <w:szCs w:val="21"/>
+        </w:rPr>
+        <w:t>execute</w:t>
+      </w:r>
+      <w:proofErr w:type="gramEnd"/>
+      <w:r>
+        <w:rPr>
+          <w:rFonts w:ascii="Courier New" w:eastAsia="Times New Roman" w:hAnsi="Courier New" w:cs="Courier New"/>
+          <w:color w:val="000000"/>
+          <w:sz w:val="21"/>
+          <w:szCs w:val="21"/>
+        </w:rPr>
+        <w:t xml:space="preserve"> this command</w:t>
+      </w:r>
+    </w:p>
+    <w:p>
+      <w:pPr>
+        <w:shd w:val="clear" w:color="auto" w:fill="FFFFFF"/>
+        <w:tabs>
+          <w:tab w:val="left" w:pos="916"/>
+          <w:tab w:val="left" w:pos="1832"/>
+          <w:tab w:val="left" w:pos="2748"/>
+          <w:tab w:val="left" w:pos="3664"/>
+          <w:tab w:val="left" w:pos="4580"/>
+          <w:tab w:val="left" w:pos="5496"/>
+          <w:tab w:val="left" w:pos="6412"/>
+          <w:tab w:val="left" w:pos="7328"/>
+          <w:tab w:val="left" w:pos="8244"/>
+          <w:tab w:val="left" w:pos="9160"/>
+          <w:tab w:val="left" w:pos="10076"/>
+          <w:tab w:val="left" w:pos="10992"/>
+          <w:tab w:val="left" w:pos="11908"/>
+          <w:tab w:val="left" w:pos="12824"/>
+          <w:tab w:val="left" w:pos="13740"/>
+          <w:tab w:val="left" w:pos="14656"/>
+        </w:tabs>
+        <w:wordWrap w:val="0"/>
+        <w:spacing w:after="0" w:line="240" w:lineRule="auto"/>
+        <w:textAlignment w:val="baseline"/>
+        <w:rPr>
+          <w:rFonts w:ascii="Courier New" w:eastAsia="Times New Roman" w:hAnsi="Courier New" w:cs="Courier New"/>
+          <w:color w:val="000000"/>
+          <w:sz w:val="21"/>
+          <w:szCs w:val="21"/>
+        </w:rPr>
+      </w:pPr>
+      <w:proofErr w:type="gramStart"/>
+      <w:r>
+        <w:rPr>
+          <w:rFonts w:ascii="Courier New" w:eastAsia="Times New Roman" w:hAnsi="Courier New" w:cs="Courier New"/>
+          <w:color w:val="000000"/>
+          <w:sz w:val="21"/>
+          <w:szCs w:val="21"/>
+        </w:rPr>
+        <w:lastRenderedPageBreak/>
+        <w:t>then</w:t>
+      </w:r>
+      <w:proofErr w:type="gramEnd"/>
+      <w:r>
+        <w:rPr>
+          <w:rFonts w:ascii="Courier New" w:eastAsia="Times New Roman" w:hAnsi="Courier New" w:cs="Courier New"/>
+          <w:color w:val="000000"/>
+          <w:sz w:val="21"/>
+          <w:szCs w:val="21"/>
+        </w:rPr>
+        <w:t xml:space="preserve"> use this command</w:t>
+      </w:r>
+    </w:p>
+    <w:p>
+      <w:pPr>
+        <w:shd w:val="clear" w:color="auto" w:fill="FFFFFF"/>
+        <w:tabs>
+          <w:tab w:val="left" w:pos="916"/>
+          <w:tab w:val="left" w:pos="1832"/>
+          <w:tab w:val="left" w:pos="2748"/>
+          <w:tab w:val="left" w:pos="3664"/>
+          <w:tab w:val="left" w:pos="4580"/>
+          <w:tab w:val="left" w:pos="5496"/>
+          <w:tab w:val="left" w:pos="6412"/>
+          <w:tab w:val="left" w:pos="7328"/>
+          <w:tab w:val="left" w:pos="8244"/>
+          <w:tab w:val="left" w:pos="9160"/>
+          <w:tab w:val="left" w:pos="10076"/>
+          <w:tab w:val="left" w:pos="10992"/>
+          <w:tab w:val="left" w:pos="11908"/>
+          <w:tab w:val="left" w:pos="12824"/>
+          <w:tab w:val="left" w:pos="13740"/>
+          <w:tab w:val="left" w:pos="14656"/>
+        </w:tabs>
+        <w:wordWrap w:val="0"/>
+        <w:spacing w:after="0" w:line="240" w:lineRule="auto"/>
+        <w:textAlignment w:val="baseline"/>
+        <w:rPr>
+          <w:rFonts w:ascii="Courier New" w:eastAsia="Times New Roman" w:hAnsi="Courier New" w:cs="Courier New"/>
+          <w:color w:val="000000"/>
+          <w:sz w:val="21"/>
+          <w:szCs w:val="21"/>
+        </w:rPr>
+      </w:pPr>
+      <w:proofErr w:type="gramStart"/>
+      <w:r>
+        <w:rPr>
+          <w:rFonts w:ascii="Courier New" w:eastAsia="Times New Roman" w:hAnsi="Courier New" w:cs="Courier New"/>
+          <w:color w:val="000000"/>
+          <w:sz w:val="21"/>
+          <w:szCs w:val="21"/>
+        </w:rPr>
+        <w:t>pip</w:t>
+      </w:r>
+      <w:proofErr w:type="gramEnd"/>
+      <w:r>
+        <w:rPr>
+          <w:rFonts w:ascii="Courier New" w:eastAsia="Times New Roman" w:hAnsi="Courier New" w:cs="Courier New"/>
+          <w:color w:val="000000"/>
+          <w:sz w:val="21"/>
+          <w:szCs w:val="21"/>
+        </w:rPr>
+        <w:t xml:space="preserve"> install </w:t>
+      </w:r>
+      <w:proofErr w:type="spellStart"/>
+      <w:r>
+        <w:rPr>
+          <w:rFonts w:ascii="Courier New" w:eastAsia="Times New Roman" w:hAnsi="Courier New" w:cs="Courier New"/>
+          <w:color w:val="000000"/>
+          <w:sz w:val="21"/>
+          <w:szCs w:val="21"/>
+        </w:rPr>
+        <w:t>mysql</w:t>
+      </w:r>
+      <w:proofErr w:type="spellEnd"/>
+      <w:r>
+        <w:rPr>
+          <w:rFonts w:ascii="Courier New" w:eastAsia="Times New Roman" w:hAnsi="Courier New" w:cs="Courier New"/>
+          <w:color w:val="000000"/>
+          <w:sz w:val="21"/>
+          <w:szCs w:val="21"/>
+        </w:rPr>
+        <w:t>-connector</w:t>
+      </w:r>
+    </w:p>
+    <w:p>
+      <w:pPr>
+        <w:shd w:val="clear" w:color="auto" w:fill="FFFFFF"/>
+        <w:tabs>
+          <w:tab w:val="left" w:pos="916"/>
+          <w:tab w:val="left" w:pos="1832"/>
+          <w:tab w:val="left" w:pos="2748"/>
+          <w:tab w:val="left" w:pos="3664"/>
+          <w:tab w:val="left" w:pos="4580"/>
+          <w:tab w:val="left" w:pos="5496"/>
+          <w:tab w:val="left" w:pos="6412"/>
+          <w:tab w:val="left" w:pos="7328"/>
+          <w:tab w:val="left" w:pos="8244"/>
+          <w:tab w:val="left" w:pos="9160"/>
+          <w:tab w:val="left" w:pos="10076"/>
+          <w:tab w:val="left" w:pos="10992"/>
+          <w:tab w:val="left" w:pos="11908"/>
+          <w:tab w:val="left" w:pos="12824"/>
+          <w:tab w:val="left" w:pos="13740"/>
+          <w:tab w:val="left" w:pos="14656"/>
+        </w:tabs>
+        <w:wordWrap w:val="0"/>
+        <w:spacing w:after="0" w:line="240" w:lineRule="auto"/>
+        <w:textAlignment w:val="baseline"/>
+        <w:rPr>
+          <w:rFonts w:ascii="Courier New" w:eastAsia="Times New Roman" w:hAnsi="Courier New" w:cs="Courier New"/>
+          <w:color w:val="000000"/>
+          <w:sz w:val="21"/>
+          <w:szCs w:val="21"/>
+        </w:rPr>
+      </w:pPr>
+      <w:proofErr w:type="gramStart"/>
+      <w:r>
+        <w:rPr>
+          <w:rFonts w:ascii="Courier New" w:eastAsia="Times New Roman" w:hAnsi="Courier New" w:cs="Courier New"/>
+          <w:color w:val="000000"/>
+          <w:sz w:val="21"/>
+          <w:szCs w:val="21"/>
+        </w:rPr>
+        <w:t>execute</w:t>
+      </w:r>
+      <w:proofErr w:type="gramEnd"/>
+      <w:r>
+        <w:rPr>
+          <w:rFonts w:ascii="Courier New" w:eastAsia="Times New Roman" w:hAnsi="Courier New" w:cs="Courier New"/>
+          <w:color w:val="000000"/>
+          <w:sz w:val="21"/>
+          <w:szCs w:val="21"/>
+        </w:rPr>
+        <w:t xml:space="preserve"> this command</w:t>
+      </w:r>
+    </w:p>
+    <w:p>
+      <w:pPr>
+        <w:shd w:val="clear" w:color="auto" w:fill="FFFFFF"/>
+        <w:tabs>
+          <w:tab w:val="left" w:pos="916"/>
+          <w:tab w:val="left" w:pos="1832"/>
+          <w:tab w:val="left" w:pos="2748"/>
+          <w:tab w:val="left" w:pos="3664"/>
+          <w:tab w:val="left" w:pos="4580"/>
+          <w:tab w:val="left" w:pos="5496"/>
+          <w:tab w:val="left" w:pos="6412"/>
+          <w:tab w:val="left" w:pos="7328"/>
+          <w:tab w:val="left" w:pos="8244"/>
+          <w:tab w:val="left" w:pos="9160"/>
+          <w:tab w:val="left" w:pos="10076"/>
+          <w:tab w:val="left" w:pos="10992"/>
+          <w:tab w:val="left" w:pos="11908"/>
+          <w:tab w:val="left" w:pos="12824"/>
+          <w:tab w:val="left" w:pos="13740"/>
+          <w:tab w:val="left" w:pos="14656"/>
+        </w:tabs>
+        <w:wordWrap w:val="0"/>
+        <w:spacing w:after="0" w:line="240" w:lineRule="auto"/>
+        <w:textAlignment w:val="baseline"/>
+        <w:rPr>
+          <w:rFonts w:ascii="Courier New" w:eastAsia="Times New Roman" w:hAnsi="Courier New" w:cs="Courier New"/>
+          <w:color w:val="000000"/>
+          <w:sz w:val="21"/>
+          <w:szCs w:val="21"/>
+        </w:rPr>
+      </w:pPr>
+      <w:proofErr w:type="gramStart"/>
+      <w:r>
+        <w:rPr>
+          <w:rFonts w:ascii="Courier New" w:eastAsia="Times New Roman" w:hAnsi="Courier New" w:cs="Courier New"/>
+          <w:color w:val="000000"/>
+          <w:sz w:val="21"/>
+          <w:szCs w:val="21"/>
+        </w:rPr>
+        <w:t>after</w:t>
+      </w:r>
+      <w:proofErr w:type="gramEnd"/>
+      <w:r>
+        <w:rPr>
+          <w:rFonts w:ascii="Courier New" w:eastAsia="Times New Roman" w:hAnsi="Courier New" w:cs="Courier New"/>
+          <w:color w:val="000000"/>
+          <w:sz w:val="21"/>
+          <w:szCs w:val="21"/>
+        </w:rPr>
+        <w:t xml:space="preserve"> installing </w:t>
+      </w:r>
+      <w:r>
+        <w:rPr>
+          <w:rFonts w:ascii="Courier New" w:eastAsia="Times New Roman" w:hAnsi="Courier New" w:cs="Courier New"/>
+          <w:color w:val="000000"/>
+          <w:sz w:val="21"/>
+          <w:szCs w:val="21"/>
+        </w:rPr>
+        <w:t>both this packages</w:t>
+      </w:r>
+      <w:r>
+        <w:rPr>
+          <w:rFonts w:ascii="Courier New" w:eastAsia="Times New Roman" w:hAnsi="Courier New" w:cs="Courier New"/>
+          <w:color w:val="000000"/>
+          <w:sz w:val="21"/>
+          <w:szCs w:val="21"/>
+        </w:rPr>
+        <w:t>, restart the Kernel</w:t>
+      </w:r>
+    </w:p>
+    <w:p>
+      <w:pPr>
+        <w:shd w:val="clear" w:color="auto" w:fill="FFFFFF"/>
+        <w:tabs>
+          <w:tab w:val="left" w:pos="916"/>
+          <w:tab w:val="left" w:pos="1832"/>
+          <w:tab w:val="left" w:pos="2748"/>
+          <w:tab w:val="left" w:pos="3664"/>
+          <w:tab w:val="left" w:pos="4580"/>
+          <w:tab w:val="left" w:pos="5496"/>
+          <w:tab w:val="left" w:pos="6412"/>
+          <w:tab w:val="left" w:pos="7328"/>
+          <w:tab w:val="left" w:pos="8244"/>
+          <w:tab w:val="left" w:pos="9160"/>
+          <w:tab w:val="left" w:pos="10076"/>
+          <w:tab w:val="left" w:pos="10992"/>
+          <w:tab w:val="left" w:pos="11908"/>
+          <w:tab w:val="left" w:pos="12824"/>
+          <w:tab w:val="left" w:pos="13740"/>
+          <w:tab w:val="left" w:pos="14656"/>
+        </w:tabs>
+        <w:wordWrap w:val="0"/>
+        <w:spacing w:after="0" w:line="240" w:lineRule="auto"/>
+        <w:textAlignment w:val="baseline"/>
+        <w:rPr>
+          <w:rFonts w:ascii="Courier New" w:eastAsia="Times New Roman" w:hAnsi="Courier New" w:cs="Courier New"/>
+          <w:color w:val="000000"/>
+          <w:sz w:val="21"/>
+          <w:szCs w:val="21"/>
+        </w:rPr>
+      </w:pPr>
+    </w:p>
+    <w:p>
+      <w:pPr>
+        <w:shd w:val="clear" w:color="auto" w:fill="FFFFFF"/>
+        <w:tabs>
+          <w:tab w:val="left" w:pos="916"/>
+          <w:tab w:val="left" w:pos="1832"/>
+          <w:tab w:val="left" w:pos="2748"/>
+          <w:tab w:val="left" w:pos="3664"/>
+          <w:tab w:val="left" w:pos="4580"/>
+          <w:tab w:val="left" w:pos="5496"/>
+          <w:tab w:val="left" w:pos="6412"/>
+          <w:tab w:val="left" w:pos="7328"/>
+          <w:tab w:val="left" w:pos="8244"/>
+          <w:tab w:val="left" w:pos="9160"/>
+          <w:tab w:val="left" w:pos="10076"/>
+          <w:tab w:val="left" w:pos="10992"/>
+          <w:tab w:val="left" w:pos="11908"/>
+          <w:tab w:val="left" w:pos="12824"/>
+          <w:tab w:val="left" w:pos="13740"/>
+          <w:tab w:val="left" w:pos="14656"/>
+        </w:tabs>
+        <w:wordWrap w:val="0"/>
+        <w:spacing w:after="0" w:line="240" w:lineRule="auto"/>
+        <w:textAlignment w:val="baseline"/>
+        <w:rPr>
+          <w:rFonts w:ascii="Courier New" w:eastAsia="Times New Roman" w:hAnsi="Courier New" w:cs="Courier New"/>
+          <w:b/>
+          <w:color w:val="000000"/>
+          <w:sz w:val="21"/>
+          <w:szCs w:val="21"/>
+        </w:rPr>
+      </w:pPr>
+      <w:r>
+        <w:rPr>
+          <w:rFonts w:ascii="Courier New" w:eastAsia="Times New Roman" w:hAnsi="Courier New" w:cs="Courier New"/>
+          <w:color w:val="000000"/>
+          <w:sz w:val="21"/>
+          <w:szCs w:val="21"/>
+        </w:rPr>
+        <w:t>2.</w:t>
+      </w:r>
+      <w:r>
+        <w:rPr>
+          <w:rFonts w:ascii="Courier New" w:eastAsia="Times New Roman" w:hAnsi="Courier New" w:cs="Courier New"/>
+          <w:color w:val="000000"/>
+          <w:sz w:val="21"/>
+          <w:szCs w:val="21"/>
+        </w:rPr>
+        <w:t xml:space="preserve"> </w:t>
+      </w:r>
+      <w:proofErr w:type="spellStart"/>
+      <w:proofErr w:type="gramStart"/>
+      <w:r>
+        <w:rPr>
+          <w:rFonts w:ascii="Courier New" w:eastAsia="Times New Roman" w:hAnsi="Courier New" w:cs="Courier New"/>
+          <w:b/>
+          <w:color w:val="000000"/>
+          <w:sz w:val="21"/>
+          <w:szCs w:val="21"/>
+        </w:rPr>
+        <w:t>myconn</w:t>
+      </w:r>
+      <w:proofErr w:type="spellEnd"/>
+      <w:proofErr w:type="gramEnd"/>
+      <w:r>
+        <w:rPr>
+          <w:rFonts w:ascii="Courier New" w:eastAsia="Times New Roman" w:hAnsi="Courier New" w:cs="Courier New"/>
+          <w:b/>
+          <w:color w:val="000000"/>
+          <w:sz w:val="21"/>
+          <w:szCs w:val="21"/>
+        </w:rPr>
+        <w:t xml:space="preserve"> = </w:t>
+      </w:r>
+      <w:proofErr w:type="spellStart"/>
+      <w:r>
+        <w:rPr>
+          <w:rFonts w:ascii="Courier New" w:eastAsia="Times New Roman" w:hAnsi="Courier New" w:cs="Courier New"/>
+          <w:b/>
+          <w:color w:val="000000"/>
+          <w:sz w:val="21"/>
+          <w:szCs w:val="21"/>
+        </w:rPr>
+        <w:t>conn.connect</w:t>
+      </w:r>
+      <w:proofErr w:type="spellEnd"/>
+      <w:r>
+        <w:rPr>
+          <w:rFonts w:ascii="Courier New" w:eastAsia="Times New Roman" w:hAnsi="Courier New" w:cs="Courier New"/>
+          <w:b/>
+          <w:color w:val="000000"/>
+          <w:sz w:val="21"/>
+          <w:szCs w:val="21"/>
+        </w:rPr>
+        <w:t>(host='</w:t>
+      </w:r>
+      <w:proofErr w:type="spellStart"/>
+      <w:r>
+        <w:rPr>
+          <w:rFonts w:ascii="Courier New" w:eastAsia="Times New Roman" w:hAnsi="Courier New" w:cs="Courier New"/>
+          <w:b/>
+          <w:color w:val="000000"/>
+          <w:sz w:val="21"/>
+          <w:szCs w:val="21"/>
+        </w:rPr>
+        <w:t>localhost</w:t>
+      </w:r>
+      <w:proofErr w:type="spellEnd"/>
+      <w:r>
+        <w:rPr>
+          <w:rFonts w:ascii="Courier New" w:eastAsia="Times New Roman" w:hAnsi="Courier New" w:cs="Courier New"/>
+          <w:b/>
+          <w:color w:val="000000"/>
+          <w:sz w:val="21"/>
+          <w:szCs w:val="21"/>
+        </w:rPr>
+        <w:t xml:space="preserve">', user='root', </w:t>
+      </w:r>
+      <w:proofErr w:type="spellStart"/>
+      <w:r>
+        <w:rPr>
+          <w:rFonts w:ascii="Courier New" w:eastAsia="Times New Roman" w:hAnsi="Courier New" w:cs="Courier New"/>
+          <w:b/>
+          <w:color w:val="000000"/>
+          <w:sz w:val="21"/>
+          <w:szCs w:val="21"/>
+        </w:rPr>
+        <w:t>passwd</w:t>
+      </w:r>
+      <w:proofErr w:type="spellEnd"/>
+      <w:r>
+        <w:rPr>
+          <w:rFonts w:ascii="Courier New" w:eastAsia="Times New Roman" w:hAnsi="Courier New" w:cs="Courier New"/>
+          <w:b/>
+          <w:color w:val="000000"/>
+          <w:sz w:val="21"/>
+          <w:szCs w:val="21"/>
+        </w:rPr>
+        <w:t>='root')</w:t>
+      </w:r>
+    </w:p>
+    <w:p>
+      <w:pPr>
+        <w:shd w:val="clear" w:color="auto" w:fill="FFFFFF"/>
+        <w:tabs>
+          <w:tab w:val="left" w:pos="916"/>
+          <w:tab w:val="left" w:pos="1832"/>
+          <w:tab w:val="left" w:pos="2748"/>
+          <w:tab w:val="left" w:pos="3664"/>
+          <w:tab w:val="left" w:pos="4580"/>
+          <w:tab w:val="left" w:pos="5496"/>
+          <w:tab w:val="left" w:pos="6412"/>
+          <w:tab w:val="left" w:pos="7328"/>
+          <w:tab w:val="left" w:pos="8244"/>
+          <w:tab w:val="left" w:pos="9160"/>
+          <w:tab w:val="left" w:pos="10076"/>
+          <w:tab w:val="left" w:pos="10992"/>
+          <w:tab w:val="left" w:pos="11908"/>
+          <w:tab w:val="left" w:pos="12824"/>
+          <w:tab w:val="left" w:pos="13740"/>
+          <w:tab w:val="left" w:pos="14656"/>
+        </w:tabs>
+        <w:wordWrap w:val="0"/>
+        <w:spacing w:after="0" w:line="240" w:lineRule="auto"/>
+        <w:textAlignment w:val="baseline"/>
+        <w:rPr>
+          <w:rFonts w:ascii="Courier New" w:eastAsia="Times New Roman" w:hAnsi="Courier New" w:cs="Courier New"/>
+          <w:color w:val="000000"/>
+          <w:sz w:val="21"/>
+          <w:szCs w:val="21"/>
+        </w:rPr>
+      </w:pPr>
+      <w:r>
+        <w:rPr>
+          <w:rFonts w:ascii="Courier New" w:eastAsia="Times New Roman" w:hAnsi="Courier New" w:cs="Courier New"/>
+          <w:color w:val="000000"/>
+          <w:sz w:val="21"/>
+          <w:szCs w:val="21"/>
+        </w:rPr>
+        <w:t>If this is giving error like</w:t>
+      </w:r>
+    </w:p>
+    <w:p>
+      <w:pPr>
+        <w:shd w:val="clear" w:color="auto" w:fill="FFFFFF"/>
+        <w:tabs>
+          <w:tab w:val="left" w:pos="916"/>
+          <w:tab w:val="left" w:pos="1832"/>
+          <w:tab w:val="left" w:pos="2748"/>
+          <w:tab w:val="left" w:pos="3664"/>
+          <w:tab w:val="left" w:pos="4580"/>
+          <w:tab w:val="left" w:pos="5496"/>
+          <w:tab w:val="left" w:pos="6412"/>
+          <w:tab w:val="left" w:pos="7328"/>
+          <w:tab w:val="left" w:pos="8244"/>
+          <w:tab w:val="left" w:pos="9160"/>
+          <w:tab w:val="left" w:pos="10076"/>
+          <w:tab w:val="left" w:pos="10992"/>
+          <w:tab w:val="left" w:pos="11908"/>
+          <w:tab w:val="left" w:pos="12824"/>
+          <w:tab w:val="left" w:pos="13740"/>
+          <w:tab w:val="left" w:pos="14656"/>
+        </w:tabs>
+        <w:wordWrap w:val="0"/>
+        <w:spacing w:after="0" w:line="240" w:lineRule="auto"/>
+        <w:textAlignment w:val="baseline"/>
+        <w:rPr>
+          <w:rFonts w:ascii="Courier New" w:eastAsia="Times New Roman" w:hAnsi="Courier New" w:cs="Courier New"/>
+          <w:color w:val="000000"/>
+          <w:sz w:val="21"/>
+          <w:szCs w:val="21"/>
+        </w:rPr>
+      </w:pPr>
+      <w:proofErr w:type="spellStart"/>
+      <w:r>
+        <w:rPr>
+          <w:rFonts w:ascii="Courier New" w:eastAsia="Times New Roman" w:hAnsi="Courier New" w:cs="Courier New"/>
+          <w:b/>
+          <w:bCs/>
+          <w:color w:val="B22B31"/>
+          <w:sz w:val="21"/>
+          <w:szCs w:val="21"/>
+        </w:rPr>
+        <w:t>NotSupportedError</w:t>
+      </w:r>
+      <w:proofErr w:type="spellEnd"/>
+      <w:r>
+        <w:rPr>
+          <w:rFonts w:ascii="Courier New" w:eastAsia="Times New Roman" w:hAnsi="Courier New" w:cs="Courier New"/>
+          <w:color w:val="000000"/>
+          <w:sz w:val="21"/>
+          <w:szCs w:val="21"/>
+        </w:rPr>
+        <w:t>: Authentication plugin 'caching_sha2_password' is not supported</w:t>
+      </w:r>
+    </w:p>
+    <w:p>
+      <w:pPr>
+        <w:shd w:val="clear" w:color="auto" w:fill="FFFFFF"/>
+        <w:tabs>
+          <w:tab w:val="left" w:pos="916"/>
+          <w:tab w:val="left" w:pos="1832"/>
+          <w:tab w:val="left" w:pos="2748"/>
+          <w:tab w:val="left" w:pos="3664"/>
+          <w:tab w:val="left" w:pos="4580"/>
+          <w:tab w:val="left" w:pos="5496"/>
+          <w:tab w:val="left" w:pos="6412"/>
+          <w:tab w:val="left" w:pos="7328"/>
+          <w:tab w:val="left" w:pos="8244"/>
+          <w:tab w:val="left" w:pos="9160"/>
+          <w:tab w:val="left" w:pos="10076"/>
+          <w:tab w:val="left" w:pos="10992"/>
+          <w:tab w:val="left" w:pos="11908"/>
+          <w:tab w:val="left" w:pos="12824"/>
+          <w:tab w:val="left" w:pos="13740"/>
+          <w:tab w:val="left" w:pos="14656"/>
+        </w:tabs>
+        <w:wordWrap w:val="0"/>
+        <w:spacing w:after="0" w:line="240" w:lineRule="auto"/>
+        <w:textAlignment w:val="baseline"/>
+        <w:rPr>
+          <w:rFonts w:ascii="Courier New" w:eastAsia="Times New Roman" w:hAnsi="Courier New" w:cs="Courier New"/>
+          <w:color w:val="000000"/>
+          <w:sz w:val="21"/>
+          <w:szCs w:val="21"/>
+        </w:rPr>
+      </w:pPr>
+    </w:p>
+    <w:p>
+      <w:pPr>
+        <w:shd w:val="clear" w:color="auto" w:fill="FFFFFF"/>
+        <w:tabs>
+          <w:tab w:val="left" w:pos="916"/>
+          <w:tab w:val="left" w:pos="1832"/>
+          <w:tab w:val="left" w:pos="2748"/>
+          <w:tab w:val="left" w:pos="3664"/>
+          <w:tab w:val="left" w:pos="4580"/>
+          <w:tab w:val="left" w:pos="5496"/>
+          <w:tab w:val="left" w:pos="6412"/>
+          <w:tab w:val="left" w:pos="7328"/>
+          <w:tab w:val="left" w:pos="8244"/>
+          <w:tab w:val="left" w:pos="9160"/>
+          <w:tab w:val="left" w:pos="10076"/>
+          <w:tab w:val="left" w:pos="10992"/>
+          <w:tab w:val="left" w:pos="11908"/>
+          <w:tab w:val="left" w:pos="12824"/>
+          <w:tab w:val="left" w:pos="13740"/>
+          <w:tab w:val="left" w:pos="14656"/>
+        </w:tabs>
+        <w:wordWrap w:val="0"/>
+        <w:spacing w:after="0" w:line="240" w:lineRule="auto"/>
+        <w:textAlignment w:val="baseline"/>
+        <w:rPr>
+          <w:rFonts w:ascii="Courier New" w:eastAsia="Times New Roman" w:hAnsi="Courier New" w:cs="Courier New"/>
+          <w:color w:val="000000"/>
+          <w:sz w:val="21"/>
+          <w:szCs w:val="21"/>
+        </w:rPr>
+      </w:pPr>
+      <w:r>
+        <w:rPr>
+          <w:rFonts w:ascii="Courier New" w:eastAsia="Times New Roman" w:hAnsi="Courier New" w:cs="Courier New"/>
+          <w:color w:val="000000"/>
+          <w:sz w:val="21"/>
+          <w:szCs w:val="21"/>
+        </w:rPr>
+        <w:t xml:space="preserve">ALTER USER </w:t>
+      </w:r>
+      <w:r>
+        <w:rPr>
+          <w:rFonts w:ascii="Courier New" w:eastAsia="Times New Roman" w:hAnsi="Courier New" w:cs="Courier New"/>
+          <w:color w:val="000000"/>
+          <w:sz w:val="21"/>
+          <w:szCs w:val="21"/>
+        </w:rPr>
+        <w:t>‘</w:t>
+      </w:r>
+      <w:proofErr w:type="spellStart"/>
+      <w:r>
+        <w:rPr>
+          <w:rFonts w:ascii="Courier New" w:eastAsia="Times New Roman" w:hAnsi="Courier New" w:cs="Courier New"/>
+          <w:color w:val="000000"/>
+          <w:sz w:val="21"/>
+          <w:szCs w:val="21"/>
+        </w:rPr>
+        <w:t>bhagyalaxmi</w:t>
+      </w:r>
+      <w:proofErr w:type="spellEnd"/>
+      <w:r>
+        <w:rPr>
+          <w:rFonts w:ascii="Courier New" w:eastAsia="Times New Roman" w:hAnsi="Courier New" w:cs="Courier New"/>
+          <w:color w:val="000000"/>
+          <w:sz w:val="21"/>
+          <w:szCs w:val="21"/>
+        </w:rPr>
+        <w:t>'@'</w:t>
+      </w:r>
+      <w:proofErr w:type="spellStart"/>
+      <w:r>
+        <w:rPr>
+          <w:rFonts w:ascii="Courier New" w:eastAsia="Times New Roman" w:hAnsi="Courier New" w:cs="Courier New"/>
+          <w:color w:val="000000"/>
+          <w:sz w:val="21"/>
+          <w:szCs w:val="21"/>
+        </w:rPr>
+        <w:t>your_host</w:t>
+      </w:r>
+      <w:proofErr w:type="spellEnd"/>
+      <w:r>
+        <w:rPr>
+          <w:rFonts w:ascii="Courier New" w:eastAsia="Times New Roman" w:hAnsi="Courier New" w:cs="Courier New"/>
+          <w:color w:val="000000"/>
+          <w:sz w:val="21"/>
+          <w:szCs w:val="21"/>
+        </w:rPr>
+        <w:t>' IDENTIFIED WITH '</w:t>
+      </w:r>
+      <w:proofErr w:type="spellStart"/>
+      <w:r>
+        <w:rPr>
+          <w:rFonts w:ascii="Courier New" w:eastAsia="Times New Roman" w:hAnsi="Courier New" w:cs="Courier New"/>
+          <w:color w:val="000000"/>
+          <w:sz w:val="21"/>
+          <w:szCs w:val="21"/>
+        </w:rPr>
+        <w:t>mysql_native_password</w:t>
+      </w:r>
+      <w:proofErr w:type="spellEnd"/>
+      <w:r>
+        <w:rPr>
+          <w:rFonts w:ascii="Courier New" w:eastAsia="Times New Roman" w:hAnsi="Courier New" w:cs="Courier New"/>
+          <w:color w:val="000000"/>
+          <w:sz w:val="21"/>
+          <w:szCs w:val="21"/>
+        </w:rPr>
+        <w:t>' BY '</w:t>
+      </w:r>
+      <w:proofErr w:type="spellStart"/>
+      <w:r>
+        <w:rPr>
+          <w:rFonts w:ascii="Courier New" w:eastAsia="Times New Roman" w:hAnsi="Courier New" w:cs="Courier New"/>
+          <w:color w:val="000000"/>
+          <w:sz w:val="21"/>
+          <w:szCs w:val="21"/>
+        </w:rPr>
+        <w:t>your_password</w:t>
+      </w:r>
+      <w:proofErr w:type="spellEnd"/>
+      <w:r>
+        <w:rPr>
+          <w:rFonts w:ascii="Courier New" w:eastAsia="Times New Roman" w:hAnsi="Courier New" w:cs="Courier New"/>
+          <w:color w:val="000000"/>
+          <w:sz w:val="21"/>
+          <w:szCs w:val="21"/>
+        </w:rPr>
+        <w:t>';</w:t>
+      </w:r>
+    </w:p>
+    <w:p>
+      <w:pPr>
+        <w:shd w:val="clear" w:color="auto" w:fill="FFFFFF"/>
+        <w:tabs>
+          <w:tab w:val="left" w:pos="916"/>
+          <w:tab w:val="left" w:pos="1832"/>
+          <w:tab w:val="left" w:pos="2748"/>
+          <w:tab w:val="left" w:pos="3664"/>
+          <w:tab w:val="left" w:pos="4580"/>
+          <w:tab w:val="left" w:pos="5496"/>
+          <w:tab w:val="left" w:pos="6412"/>
+          <w:tab w:val="left" w:pos="7328"/>
+          <w:tab w:val="left" w:pos="8244"/>
+          <w:tab w:val="left" w:pos="9160"/>
+          <w:tab w:val="left" w:pos="10076"/>
+          <w:tab w:val="left" w:pos="10992"/>
+          <w:tab w:val="left" w:pos="11908"/>
+          <w:tab w:val="left" w:pos="12824"/>
+          <w:tab w:val="left" w:pos="13740"/>
+          <w:tab w:val="left" w:pos="14656"/>
+        </w:tabs>
+        <w:wordWrap w:val="0"/>
+        <w:spacing w:after="0" w:line="240" w:lineRule="auto"/>
+        <w:textAlignment w:val="baseline"/>
+        <w:rPr>
+          <w:rFonts w:ascii="Courier New" w:eastAsia="Times New Roman" w:hAnsi="Courier New" w:cs="Courier New"/>
+          <w:color w:val="000000"/>
+          <w:sz w:val="21"/>
+          <w:szCs w:val="21"/>
+        </w:rPr>
+      </w:pPr>
+      <w:r>
+        <w:rPr>
+          <w:rFonts w:ascii="Courier New" w:eastAsia="Times New Roman" w:hAnsi="Courier New" w:cs="Courier New"/>
+          <w:color w:val="000000"/>
+          <w:sz w:val="21"/>
+          <w:szCs w:val="21"/>
+        </w:rPr>
+        <w:t>If this not works, try this</w:t>
+      </w:r>
+    </w:p>
+    <w:p>
+      <w:pPr>
+        <w:shd w:val="clear" w:color="auto" w:fill="FFFFFF"/>
+        <w:tabs>
+          <w:tab w:val="left" w:pos="916"/>
+          <w:tab w:val="left" w:pos="1832"/>
+          <w:tab w:val="left" w:pos="2748"/>
+          <w:tab w:val="left" w:pos="3664"/>
+          <w:tab w:val="left" w:pos="4580"/>
+          <w:tab w:val="left" w:pos="5496"/>
+          <w:tab w:val="left" w:pos="6412"/>
+          <w:tab w:val="left" w:pos="7328"/>
+          <w:tab w:val="left" w:pos="8244"/>
+          <w:tab w:val="left" w:pos="9160"/>
+          <w:tab w:val="left" w:pos="10076"/>
+          <w:tab w:val="left" w:pos="10992"/>
+          <w:tab w:val="left" w:pos="11908"/>
+          <w:tab w:val="left" w:pos="12824"/>
+          <w:tab w:val="left" w:pos="13740"/>
+          <w:tab w:val="left" w:pos="14656"/>
+        </w:tabs>
+        <w:wordWrap w:val="0"/>
+        <w:spacing w:after="0" w:line="240" w:lineRule="auto"/>
+        <w:textAlignment w:val="baseline"/>
+        <w:rPr>
+          <w:rFonts w:ascii="Courier New" w:eastAsia="Times New Roman" w:hAnsi="Courier New" w:cs="Courier New"/>
+          <w:color w:val="000000"/>
+          <w:sz w:val="21"/>
+          <w:szCs w:val="21"/>
+        </w:rPr>
+      </w:pPr>
+    </w:p>
+    <w:p>
+      <w:pPr>
+        <w:ind w:firstLine="195"/>
+      </w:pPr>
+      <w:r>
+        <w:t xml:space="preserve">UPDATE </w:t>
+      </w:r>
+      <w:proofErr w:type="spellStart"/>
+      <w:r>
+        <w:t>mysql.user</w:t>
+      </w:r>
+      <w:proofErr w:type="spellEnd"/>
+      <w:r>
+        <w:t xml:space="preserve"> SET Password=</w:t>
+      </w:r>
+      <w:proofErr w:type="gramStart"/>
+      <w:r>
+        <w:t>PASSWORD(</w:t>
+      </w:r>
+      <w:proofErr w:type="gramEnd"/>
+      <w:r>
+        <w:t>'</w:t>
+      </w:r>
+      <w:r>
+        <w:t>1234</w:t>
+      </w:r>
+      <w:r>
+        <w:t>')</w:t>
+      </w:r>
+      <w:r>
+        <w:cr/>
+        <w:t xml:space="preserve">           WHERE User=</w:t>
+      </w:r>
+      <w:r>
+        <w:t>’</w:t>
+      </w:r>
+      <w:proofErr w:type="spellStart"/>
+      <w:r>
+        <w:t>bhagyalaxmi</w:t>
+      </w:r>
+      <w:proofErr w:type="spellEnd"/>
+      <w:r>
+        <w:t>’</w:t>
+      </w:r>
+      <w:r>
+        <w:t>;</w:t>
+      </w:r>
+    </w:p>
+    <w:p>
+      <w:pPr>
+        <w:shd w:val="clear" w:color="auto" w:fill="FFFFFF"/>
+        <w:tabs>
+          <w:tab w:val="left" w:pos="916"/>
+          <w:tab w:val="left" w:pos="1832"/>
+          <w:tab w:val="left" w:pos="2748"/>
+          <w:tab w:val="left" w:pos="3664"/>
+          <w:tab w:val="left" w:pos="4580"/>
+          <w:tab w:val="left" w:pos="5496"/>
+          <w:tab w:val="left" w:pos="6412"/>
+          <w:tab w:val="left" w:pos="7328"/>
+          <w:tab w:val="left" w:pos="8244"/>
+          <w:tab w:val="left" w:pos="9160"/>
+          <w:tab w:val="left" w:pos="10076"/>
+          <w:tab w:val="left" w:pos="10992"/>
+          <w:tab w:val="left" w:pos="11908"/>
+          <w:tab w:val="left" w:pos="12824"/>
+          <w:tab w:val="left" w:pos="13740"/>
+          <w:tab w:val="left" w:pos="14656"/>
+        </w:tabs>
+        <w:wordWrap w:val="0"/>
+        <w:spacing w:after="0" w:line="240" w:lineRule="auto"/>
+        <w:textAlignment w:val="baseline"/>
+        <w:rPr>
+          <w:rFonts w:ascii="Courier New" w:eastAsia="Times New Roman" w:hAnsi="Courier New" w:cs="Courier New"/>
+          <w:color w:val="000000"/>
+          <w:sz w:val="21"/>
+          <w:szCs w:val="21"/>
+        </w:rPr>
+      </w:pPr>
+      <w:r>
+        <w:rPr>
+          <w:rFonts w:ascii="Courier New" w:eastAsia="Times New Roman" w:hAnsi="Courier New" w:cs="Courier New"/>
+          <w:color w:val="000000"/>
+          <w:sz w:val="21"/>
+          <w:szCs w:val="21"/>
+        </w:rPr>
+        <w:t>If this not works</w:t>
+      </w:r>
+      <w:r>
+        <w:rPr>
+          <w:rFonts w:ascii="Courier New" w:eastAsia="Times New Roman" w:hAnsi="Courier New" w:cs="Courier New"/>
+          <w:color w:val="000000"/>
+          <w:sz w:val="21"/>
+          <w:szCs w:val="21"/>
+        </w:rPr>
+        <w:t>, try this</w:t>
+      </w:r>
+    </w:p>
+    <w:p>
+      <w:pPr>
+        <w:ind w:firstLine="195"/>
+      </w:pPr>
+    </w:p>
+    <w:p>
+      <w:pPr>
+        <w:ind w:firstLine="195"/>
+      </w:pPr>
+      <w:r>
+        <w:t>ALTER USER '</w:t>
+      </w:r>
+      <w:proofErr w:type="spellStart"/>
+      <w:r>
+        <w:t>bhagyalaxmi</w:t>
+      </w:r>
+      <w:proofErr w:type="spellEnd"/>
+      <w:r>
+        <w:t>'@'</w:t>
+      </w:r>
+      <w:proofErr w:type="spellStart"/>
+      <w:r>
+        <w:t>localhost</w:t>
+      </w:r>
+      <w:proofErr w:type="spellEnd"/>
+      <w:r>
+        <w:t>' IDENTIFIED BY '</w:t>
+      </w:r>
+      <w:r>
+        <w:t>1234</w:t>
+      </w:r>
+      <w:r>
+        <w:t>';</w:t>
+      </w:r>
+    </w:p>
+    <w:p>
+      <w:pPr>
+        <w:shd w:val="clear" w:color="auto" w:fill="FFFFFF"/>
+        <w:tabs>
+          <w:tab w:val="left" w:pos="916"/>
+          <w:tab w:val="left" w:pos="1832"/>
+          <w:tab w:val="left" w:pos="2748"/>
+          <w:tab w:val="left" w:pos="3664"/>
+          <w:tab w:val="left" w:pos="4580"/>
+          <w:tab w:val="left" w:pos="5496"/>
+          <w:tab w:val="left" w:pos="6412"/>
+          <w:tab w:val="left" w:pos="7328"/>
+          <w:tab w:val="left" w:pos="8244"/>
+          <w:tab w:val="left" w:pos="9160"/>
+          <w:tab w:val="left" w:pos="10076"/>
+          <w:tab w:val="left" w:pos="10992"/>
+          <w:tab w:val="left" w:pos="11908"/>
+          <w:tab w:val="left" w:pos="12824"/>
+          <w:tab w:val="left" w:pos="13740"/>
+          <w:tab w:val="left" w:pos="14656"/>
+        </w:tabs>
+        <w:wordWrap w:val="0"/>
+        <w:spacing w:after="0" w:line="240" w:lineRule="auto"/>
+        <w:textAlignment w:val="baseline"/>
+        <w:rPr>
+          <w:rFonts w:ascii="Courier New" w:eastAsia="Times New Roman" w:hAnsi="Courier New" w:cs="Courier New"/>
+          <w:color w:val="000000"/>
+          <w:sz w:val="21"/>
+          <w:szCs w:val="21"/>
+        </w:rPr>
+      </w:pPr>
+      <w:r>
+        <w:rPr>
+          <w:rFonts w:ascii="Courier New" w:eastAsia="Times New Roman" w:hAnsi="Courier New" w:cs="Courier New"/>
+          <w:color w:val="000000"/>
+          <w:sz w:val="21"/>
+          <w:szCs w:val="21"/>
+        </w:rPr>
+        <w:t>If this not works, try this</w:t>
+      </w:r>
+    </w:p>
+    <w:p>
+      <w:pPr>
+        <w:ind w:firstLine="195"/>
+      </w:pPr>
+      <w:proofErr w:type="spellStart"/>
+      <w:r>
+        <w:t>default_authentication_plugin</w:t>
+      </w:r>
+      <w:proofErr w:type="spellEnd"/>
+      <w:r>
+        <w:t>=</w:t>
+      </w:r>
+      <w:r>
+        <w:t>1234</w:t>
+      </w:r>
+    </w:p>
+    <w:p>
+      <w:pPr>
+        <w:ind w:firstLine="195"/>
+      </w:pPr>
+    </w:p>
+    <w:p>
+      <w:pPr>
+        <w:ind w:firstLine="195"/>
+      </w:pPr>
+      <w:proofErr w:type="gramStart"/>
+      <w:r>
+        <w:t>version</w:t>
+      </w:r>
+      <w:proofErr w:type="gramEnd"/>
+      <w:r>
+        <w:t xml:space="preserve"> = </w:t>
+      </w:r>
+      <w:proofErr w:type="spellStart"/>
+      <w:r>
+        <w:t>mysql.connector.__version</w:t>
+      </w:r>
+      <w:proofErr w:type="spellEnd"/>
+      <w:r>
+        <w:t>__</w:t>
+      </w:r>
+    </w:p>
+    <w:p>
+      <w:pPr>
+        <w:shd w:val="clear" w:color="auto" w:fill="FFFFFF"/>
+        <w:tabs>
+          <w:tab w:val="left" w:pos="916"/>
+          <w:tab w:val="left" w:pos="1832"/>
+          <w:tab w:val="left" w:pos="2748"/>
+          <w:tab w:val="left" w:pos="3664"/>
+          <w:tab w:val="left" w:pos="4580"/>
+          <w:tab w:val="left" w:pos="5496"/>
+          <w:tab w:val="left" w:pos="6412"/>
+          <w:tab w:val="left" w:pos="7328"/>
+          <w:tab w:val="left" w:pos="8244"/>
+          <w:tab w:val="left" w:pos="9160"/>
+          <w:tab w:val="left" w:pos="10076"/>
+          <w:tab w:val="left" w:pos="10992"/>
+          <w:tab w:val="left" w:pos="11908"/>
+          <w:tab w:val="left" w:pos="12824"/>
+          <w:tab w:val="left" w:pos="13740"/>
+          <w:tab w:val="left" w:pos="14656"/>
+        </w:tabs>
+        <w:wordWrap w:val="0"/>
+        <w:spacing w:after="0" w:line="240" w:lineRule="auto"/>
+        <w:textAlignment w:val="baseline"/>
+        <w:rPr>
+          <w:rFonts w:ascii="Courier New" w:eastAsia="Times New Roman" w:hAnsi="Courier New" w:cs="Courier New"/>
+          <w:color w:val="000000"/>
+          <w:sz w:val="21"/>
+          <w:szCs w:val="21"/>
+        </w:rPr>
+      </w:pPr>
+      <w:r>
+        <w:rPr>
+          <w:rFonts w:ascii="Courier New" w:eastAsia="Times New Roman" w:hAnsi="Courier New" w:cs="Courier New"/>
+          <w:color w:val="000000"/>
+          <w:sz w:val="21"/>
+          <w:szCs w:val="21"/>
+        </w:rPr>
+        <w:t>If this not works, try this</w:t>
+      </w:r>
+    </w:p>
+    <w:p>
+      <w:pPr>
+        <w:ind w:firstLine="195"/>
+      </w:pPr>
+    </w:p>
+    <w:p>
+      <w:pPr>
+        <w:ind w:firstLine="195"/>
+        <w:rPr>
+          <w:b/>
+        </w:rPr>
+      </w:pPr>
+      <w:proofErr w:type="gramStart"/>
+      <w:r>
+        <w:rPr>
+          <w:b/>
+        </w:rPr>
+        <w:t>pip</w:t>
+      </w:r>
+      <w:proofErr w:type="gramEnd"/>
+      <w:r>
+        <w:rPr>
+          <w:b/>
+        </w:rPr>
+        <w:t xml:space="preserve"> install </w:t>
+      </w:r>
+      <w:proofErr w:type="spellStart"/>
+      <w:r>
+        <w:rPr>
+          <w:b/>
+        </w:rPr>
+        <w:t>mysql</w:t>
+      </w:r>
+      <w:proofErr w:type="spellEnd"/>
+      <w:r>
+        <w:rPr>
+          <w:b/>
+        </w:rPr>
+        <w:t>-connector-python==8.0.32</w:t>
+      </w:r>
+      <w:r>
+        <w:rPr>
+          <w:b/>
+        </w:rPr>
+        <w:t xml:space="preserve"> </w:t>
+      </w:r>
+      <w:r>
+        <w:rPr>
+          <w:b/>
+        </w:rPr>
+        <w:t>–</w:t>
+      </w:r>
+      <w:r>
+        <w:rPr>
+          <w:b/>
+        </w:rPr>
+        <w:t>user</w:t>
+      </w:r>
+      <w:r>
+        <w:rPr>
+          <w:b/>
+        </w:rPr>
+        <w:t xml:space="preserve">                    # this works</w:t>
+      </w:r>
+    </w:p>
+    <w:p>
+      <w:pPr>
+        <w:ind w:firstLine="195"/>
+        <w:rPr>
+          <w:b/>
+        </w:rPr>
+      </w:pPr>
+      <w:proofErr w:type="gramStart"/>
+      <w:r>
+        <w:rPr>
+          <w:b/>
+        </w:rPr>
+        <w:t>restart</w:t>
+      </w:r>
+      <w:proofErr w:type="gramEnd"/>
+      <w:r>
+        <w:rPr>
+          <w:b/>
+        </w:rPr>
+        <w:t xml:space="preserve"> the kernel</w:t>
+      </w:r>
+    </w:p>
+    <w:p>
+      <w:pPr>
+        <w:ind w:firstLine="195"/>
+        <w:rPr>
+          <w:b/>
+        </w:rPr>
+      </w:pPr>
+    </w:p>
+    <w:p>
+      <w:pPr>
+        <w:ind w:firstLine="195"/>
+      </w:pPr>
+      <w:r>
+        <w:t xml:space="preserve">3. </w:t>
+      </w:r>
+      <w:proofErr w:type="gramStart"/>
+      <w:r>
+        <w:t>query</w:t>
+      </w:r>
+      <w:proofErr w:type="gramEnd"/>
+      <w:r>
+        <w:t xml:space="preserve"> ='show tables'</w:t>
+      </w:r>
+    </w:p>
+    <w:p>
+      <w:pPr>
+        <w:ind w:firstLine="195"/>
+      </w:pPr>
+      <w:proofErr w:type="spellStart"/>
+      <w:proofErr w:type="gramStart"/>
+      <w:r>
+        <w:t>cursor.execute</w:t>
+      </w:r>
+      <w:proofErr w:type="spellEnd"/>
+      <w:r>
+        <w:t>(</w:t>
+      </w:r>
+      <w:proofErr w:type="gramEnd"/>
+      <w:r>
+        <w:t>query)</w:t>
+      </w:r>
+    </w:p>
+    <w:p>
+      <w:pPr>
+        <w:ind w:firstLine="195"/>
+      </w:pPr>
+      <w:proofErr w:type="spellStart"/>
+      <w:proofErr w:type="gramStart"/>
+      <w:r>
+        <w:t>cursor.fetchall</w:t>
+      </w:r>
+      <w:proofErr w:type="spellEnd"/>
+      <w:r>
+        <w:t>()</w:t>
+      </w:r>
+      <w:proofErr w:type="gramEnd"/>
+    </w:p>
+    <w:p>
+      <w:pPr>
+        <w:ind w:firstLine="195"/>
+      </w:pPr>
+    </w:p>
+    <w:p>
+      <w:pPr>
+        <w:ind w:firstLine="195"/>
+      </w:pPr>
+      <w:r>
+        <w:t>4.</w:t>
+      </w:r>
+      <w:r>
+        <w:t xml:space="preserve"> </w:t>
+      </w:r>
+      <w:proofErr w:type="gramStart"/>
+      <w:r>
+        <w:t>query</w:t>
+      </w:r>
+      <w:proofErr w:type="gramEnd"/>
+      <w:r>
+        <w:t xml:space="preserve"> = "select * from city"</w:t>
+      </w:r>
+    </w:p>
+    <w:p>
+      <w:pPr>
+        <w:ind w:firstLine="195"/>
+      </w:pPr>
+      <w:proofErr w:type="gramStart"/>
+      <w:r>
+        <w:t>data</w:t>
+      </w:r>
+      <w:proofErr w:type="gramEnd"/>
+      <w:r>
+        <w:t xml:space="preserve"> = </w:t>
+      </w:r>
+      <w:proofErr w:type="spellStart"/>
+      <w:r>
+        <w:t>pd.read_sql_query</w:t>
+      </w:r>
+      <w:proofErr w:type="spellEnd"/>
+      <w:r>
+        <w:t>(</w:t>
+      </w:r>
+      <w:proofErr w:type="spellStart"/>
+      <w:r>
+        <w:t>query,myconn</w:t>
+      </w:r>
+      <w:proofErr w:type="spellEnd"/>
+      <w:r>
+        <w:t>)</w:t>
+      </w:r>
+    </w:p>
+    <w:p>
+      <w:pPr>
+        <w:ind w:firstLine="195"/>
+      </w:pPr>
+      <w:proofErr w:type="gramStart"/>
+      <w:r>
+        <w:t>data</w:t>
+      </w:r>
+      <w:proofErr w:type="gramEnd"/>
+    </w:p>
+    <w:p>
+      <w:pPr>
+        <w:ind w:firstLine="195"/>
+      </w:pPr>
+    </w:p>
+    <w:p>
+      <w:pPr>
+        <w:ind w:firstLine="195"/>
+      </w:pPr>
+      <w:r>
+        <w:t>5.</w:t>
+      </w:r>
+      <w:r>
+        <w:t xml:space="preserve"> </w:t>
+      </w:r>
+      <w:proofErr w:type="gramStart"/>
+      <w:r>
+        <w:t>query</w:t>
+      </w:r>
+      <w:proofErr w:type="gramEnd"/>
+      <w:r>
+        <w:t xml:space="preserve"> = "select </w:t>
+      </w:r>
+      <w:proofErr w:type="spellStart"/>
+      <w:r>
+        <w:t>CountryCode,Language</w:t>
+      </w:r>
+      <w:proofErr w:type="spellEnd"/>
+      <w:r>
+        <w:t xml:space="preserve"> from </w:t>
+      </w:r>
+      <w:proofErr w:type="spellStart"/>
+      <w:r>
+        <w:t>countrylanguage</w:t>
+      </w:r>
+      <w:proofErr w:type="spellEnd"/>
+      <w:r>
+        <w:t>"</w:t>
+      </w:r>
+    </w:p>
+    <w:p>
+      <w:pPr>
+        <w:ind w:firstLine="195"/>
+      </w:pPr>
+      <w:proofErr w:type="gramStart"/>
+      <w:r>
+        <w:t>data</w:t>
+      </w:r>
+      <w:proofErr w:type="gramEnd"/>
+      <w:r>
+        <w:t xml:space="preserve"> = </w:t>
+      </w:r>
+      <w:proofErr w:type="spellStart"/>
+      <w:r>
+        <w:t>pd.read_sql_query</w:t>
+      </w:r>
+      <w:proofErr w:type="spellEnd"/>
+      <w:r>
+        <w:t>(</w:t>
+      </w:r>
+      <w:proofErr w:type="spellStart"/>
+      <w:r>
+        <w:t>query,myconn</w:t>
+      </w:r>
+      <w:proofErr w:type="spellEnd"/>
+      <w:r>
+        <w:t>)</w:t>
+      </w:r>
+    </w:p>
+    <w:p>
+      <w:pPr>
+        <w:ind w:firstLine="195"/>
+      </w:pPr>
+      <w:proofErr w:type="spellStart"/>
+      <w:proofErr w:type="gramStart"/>
+      <w:r>
+        <w:t>data.head</w:t>
+      </w:r>
+      <w:proofErr w:type="spellEnd"/>
+      <w:r>
+        <w:t>(</w:t>
+      </w:r>
+      <w:proofErr w:type="gramEnd"/>
+      <w:r>
+        <w:t>2)</w:t>
+      </w:r>
+    </w:p>
+    <w:p>
+      <w:pPr>
+        <w:ind w:firstLine="195"/>
+      </w:pPr>
+    </w:p>
+    <w:p>
+      <w:pPr>
+        <w:ind w:firstLine="195"/>
+      </w:pPr>
+      <w:r>
+        <w:t xml:space="preserve">6. </w:t>
+      </w:r>
+      <w:r>
+        <w:t>Extract unique values from table column</w:t>
+      </w:r>
+    </w:p>
+    <w:p>
+      <w:pPr>
+        <w:ind w:firstLine="195"/>
+      </w:pPr>
+      <w:proofErr w:type="gramStart"/>
+      <w:r>
+        <w:lastRenderedPageBreak/>
+        <w:t>query</w:t>
+      </w:r>
+      <w:proofErr w:type="gramEnd"/>
+      <w:r>
+        <w:t xml:space="preserve"> = "select distinct </w:t>
+      </w:r>
+      <w:proofErr w:type="spellStart"/>
+      <w:r>
+        <w:t>CountryCode</w:t>
+      </w:r>
+      <w:proofErr w:type="spellEnd"/>
+      <w:r>
+        <w:t xml:space="preserve"> from </w:t>
+      </w:r>
+      <w:proofErr w:type="spellStart"/>
+      <w:r>
+        <w:t>countrylanguage</w:t>
+      </w:r>
+      <w:proofErr w:type="spellEnd"/>
+      <w:r>
+        <w:t>"</w:t>
+      </w:r>
+    </w:p>
+    <w:p>
+      <w:pPr>
+        <w:ind w:firstLine="195"/>
+      </w:pPr>
+      <w:proofErr w:type="gramStart"/>
+      <w:r>
+        <w:t>data</w:t>
+      </w:r>
+      <w:proofErr w:type="gramEnd"/>
+      <w:r>
+        <w:t xml:space="preserve"> = </w:t>
+      </w:r>
+      <w:proofErr w:type="spellStart"/>
+      <w:r>
+        <w:t>pd.read_sql_query</w:t>
+      </w:r>
+      <w:proofErr w:type="spellEnd"/>
+      <w:r>
+        <w:t>(</w:t>
+      </w:r>
+      <w:proofErr w:type="spellStart"/>
+      <w:r>
+        <w:t>query,myconn</w:t>
+      </w:r>
+      <w:proofErr w:type="spellEnd"/>
+      <w:r>
+        <w:t>)</w:t>
+      </w:r>
+    </w:p>
+    <w:p>
+      <w:pPr>
+        <w:ind w:firstLine="195"/>
+      </w:pPr>
+      <w:proofErr w:type="gramStart"/>
+      <w:r>
+        <w:t>data</w:t>
+      </w:r>
+      <w:proofErr w:type="gramEnd"/>
+    </w:p>
+    <w:p>
+      <w:pPr>
+        <w:ind w:firstLine="195"/>
+      </w:pPr>
+      <w:proofErr w:type="gramStart"/>
+      <w:r>
+        <w:t>check</w:t>
+      </w:r>
+      <w:proofErr w:type="gramEnd"/>
+      <w:r>
+        <w:t xml:space="preserve"> with </w:t>
+      </w:r>
+    </w:p>
+    <w:p>
+      <w:pPr>
+        <w:ind w:firstLine="195"/>
+      </w:pPr>
+      <w:proofErr w:type="gramStart"/>
+      <w:r>
+        <w:t>data[</w:t>
+      </w:r>
+      <w:proofErr w:type="gramEnd"/>
+      <w:r>
+        <w:t>'</w:t>
+      </w:r>
+      <w:proofErr w:type="spellStart"/>
+      <w:r>
+        <w:t>IsOfficial</w:t>
+      </w:r>
+      <w:proofErr w:type="spellEnd"/>
+      <w:r>
+        <w:t>'].unique()</w:t>
+      </w:r>
+    </w:p>
+    <w:p>
+      <w:pPr>
+        <w:ind w:firstLine="195"/>
+      </w:pPr>
+    </w:p>
+    <w:p>
+      <w:pPr>
+        <w:ind w:firstLine="195"/>
+      </w:pPr>
+      <w:r>
+        <w:t xml:space="preserve">7. </w:t>
+      </w:r>
+      <w:proofErr w:type="gramStart"/>
+      <w:r>
+        <w:t>extract</w:t>
+      </w:r>
+      <w:proofErr w:type="gramEnd"/>
+      <w:r>
+        <w:t xml:space="preserve"> records based on mathematical conditions</w:t>
+      </w:r>
       <w:bookmarkStart w:id="0" w:name="_GoBack"/>
       <w:bookmarkEnd w:id="0"/>
-    </w:p>
-    <w:p>
-      <w:pPr>
-        <w:ind w:left="720"/>
-      </w:pPr>
-    </w:p>
-    <w:p>
-      <w:pPr>
-        <w:pStyle w:val="ListParagraph"/>
-      </w:pPr>
-    </w:p>
-    <w:p/>
-    <w:p>
-      <w:pPr>
-        <w:ind w:firstLine="405"/>
-      </w:pPr>
-    </w:p>
-    <w:p>
-      <w:pPr>
-        <w:ind w:firstLine="195"/>
-      </w:pPr>
     </w:p>
     <w:sectPr>
       <w:pgSz w:w="12240" w:h="15840"/>
@@ -3340,6 +5396,21 @@
       <w:szCs w:val="20"/>
     </w:rPr>
   </w:style>
+  <w:style w:type="character" w:customStyle="1" w:styleId="ansi-red-intense-fg">
+    <w:name w:val="ansi-red-intense-fg"/>
+    <w:basedOn w:val="DefaultParagraphFont"/>
+    <w:rsid w:val="001962DD"/>
+  </w:style>
+  <w:style w:type="character" w:customStyle="1" w:styleId="ansi-green-intense-fg">
+    <w:name w:val="ansi-green-intense-fg"/>
+    <w:basedOn w:val="DefaultParagraphFont"/>
+    <w:rsid w:val="001962DD"/>
+  </w:style>
+  <w:style w:type="character" w:customStyle="1" w:styleId="ansi-bold">
+    <w:name w:val="ansi-bold"/>
+    <w:basedOn w:val="DefaultParagraphFont"/>
+    <w:rsid w:val="001962DD"/>
+  </w:style>
 </w:styles>
 </file>
 

</xml_diff>